<commit_message>
Modified folder structure, moved a bunch of stuff
</commit_message>
<xml_diff>
--- a/App Notes/Global Snapshot (d)/Current/Global Snapshot Notes.docx
+++ b/App Notes/Global Snapshot (d)/Current/Global Snapshot Notes.docx
@@ -30,6 +30,42 @@
         </w:numPr>
       </w:pPr>
       <w:r>
+        <w:t>Notes</w:t>
+      </w:r>
+    </w:p>
+    <w:p>
+      <w:pPr>
+        <w:pStyle w:val="ListParagraph"/>
+        <w:numPr>
+          <w:ilvl w:val="1"/>
+          <w:numId w:val="1"/>
+        </w:numPr>
+      </w:pPr>
+      <w:r>
+        <w:t>For CSMA time sync, one message suffices to sync time, assuming same clock speeds &amp; no clock drift.</w:t>
+      </w:r>
+    </w:p>
+    <w:p>
+      <w:pPr>
+        <w:pStyle w:val="ListParagraph"/>
+        <w:numPr>
+          <w:ilvl w:val="1"/>
+          <w:numId w:val="1"/>
+        </w:numPr>
+      </w:pPr>
+      <w:r>
+        <w:t>Additional messages help calculate relative speed / drift.</w:t>
+      </w:r>
+    </w:p>
+    <w:p>
+      <w:pPr>
+        <w:pStyle w:val="ListParagraph"/>
+        <w:numPr>
+          <w:ilvl w:val="0"/>
+          <w:numId w:val="1"/>
+        </w:numPr>
+      </w:pPr>
+      <w:r>
         <w:t>Assumptions:</w:t>
       </w:r>
     </w:p>
@@ -42,7 +78,19 @@
         </w:numPr>
       </w:pPr>
       <w:r>
-        <w:t>On remote node, execution of snapshot is (a) same for all remote nodes and (b) is deterministic in time. Avoid issues wrt when taken vs. when sent.</w:t>
+        <w:t xml:space="preserve">On remote node, execution of snapshot is (a) same for all remote nodes and (b) is deterministic in time. </w:t>
+      </w:r>
+      <w:r>
+        <w:t>This a</w:t>
+      </w:r>
+      <w:r>
+        <w:t>void</w:t>
+      </w:r>
+      <w:r>
+        <w:t>s</w:t>
+      </w:r>
+      <w:r>
+        <w:t xml:space="preserve"> issues wrt when taken vs. when sent.</w:t>
       </w:r>
     </w:p>
     <w:p>
@@ -54,6 +102,18 @@
         </w:numPr>
       </w:pPr>
       <w:r>
+        <w:t>At most one snapshot request is pending at a time.</w:t>
+      </w:r>
+    </w:p>
+    <w:p>
+      <w:pPr>
+        <w:pStyle w:val="ListParagraph"/>
+        <w:numPr>
+          <w:ilvl w:val="1"/>
+          <w:numId w:val="1"/>
+        </w:numPr>
+      </w:pPr>
+      <w:r>
         <w:t>Only fault is link error.</w:t>
       </w:r>
     </w:p>
@@ -90,6 +150,18 @@
         </w:numPr>
       </w:pPr>
       <w:r>
+        <w:t>Messages:</w:t>
+      </w:r>
+    </w:p>
+    <w:p>
+      <w:pPr>
+        <w:pStyle w:val="ListParagraph"/>
+        <w:numPr>
+          <w:ilvl w:val="1"/>
+          <w:numId w:val="1"/>
+        </w:numPr>
+      </w:pPr>
+      <w:r>
         <w:t>Base</w:t>
       </w:r>
     </w:p>
@@ -97,15 +169,24 @@
       <w:pPr>
         <w:pStyle w:val="ListParagraph"/>
         <w:numPr>
+          <w:ilvl w:val="2"/>
+          <w:numId w:val="1"/>
+        </w:numPr>
+      </w:pPr>
+      <w:r>
+        <w:t>Broadcast RequestSnapshot.</w:t>
+      </w:r>
+    </w:p>
+    <w:p>
+      <w:pPr>
+        <w:pStyle w:val="ListParagraph"/>
+        <w:numPr>
           <w:ilvl w:val="1"/>
           <w:numId w:val="1"/>
         </w:numPr>
       </w:pPr>
       <w:r>
-        <w:t>Initially</w:t>
-      </w:r>
-      <w:r>
-        <w:t>:</w:t>
+        <w:t>Remote</w:t>
       </w:r>
     </w:p>
     <w:p>
@@ -117,23 +198,19 @@
         </w:numPr>
       </w:pPr>
       <w:r>
-        <w:t xml:space="preserve">Set </w:t>
-      </w:r>
-      <w:proofErr w:type="spellStart"/>
-      <w:r>
-        <w:t>SnapshotTime</w:t>
-      </w:r>
-      <w:proofErr w:type="spellEnd"/>
-      <w:r>
-        <w:t xml:space="preserve"> and </w:t>
-      </w:r>
-      <w:proofErr w:type="spellStart"/>
-      <w:r>
-        <w:t>SnapshotId</w:t>
-      </w:r>
-      <w:proofErr w:type="spellEnd"/>
-      <w:r>
-        <w:t xml:space="preserve"> to zero.</w:t>
+        <w:t>Unicast CurrentState</w:t>
+      </w:r>
+    </w:p>
+    <w:p>
+      <w:pPr>
+        <w:pStyle w:val="ListParagraph"/>
+        <w:numPr>
+          <w:ilvl w:val="0"/>
+          <w:numId w:val="1"/>
+        </w:numPr>
+      </w:pPr>
+      <w:r>
+        <w:t>Base</w:t>
       </w:r>
     </w:p>
     <w:p>
@@ -145,7 +222,7 @@
         </w:numPr>
       </w:pPr>
       <w:r>
-        <w:t xml:space="preserve">Periodically: </w:t>
+        <w:t>Variables</w:t>
       </w:r>
     </w:p>
     <w:p>
@@ -157,13 +234,7 @@
         </w:numPr>
       </w:pPr>
       <w:r>
-        <w:t>B</w:t>
-      </w:r>
-      <w:r>
-        <w:t xml:space="preserve">roadcast </w:t>
-      </w:r>
-      <w:r>
-        <w:t>Snapshot</w:t>
+        <w:t>SnapshotId. Integer, initially 0. Unique id.</w:t>
       </w:r>
     </w:p>
     <w:p>
@@ -175,103 +246,7 @@
         </w:numPr>
       </w:pPr>
       <w:r>
-        <w:t xml:space="preserve">After broadcast, set </w:t>
-      </w:r>
-      <w:proofErr w:type="spellStart"/>
-      <w:r>
-        <w:t>SnapshotTime</w:t>
-      </w:r>
-      <w:proofErr w:type="spellEnd"/>
-      <w:r>
-        <w:t xml:space="preserve"> and </w:t>
-      </w:r>
-      <w:proofErr w:type="spellStart"/>
-      <w:r>
-        <w:t>SnapshotId</w:t>
-      </w:r>
-      <w:proofErr w:type="spellEnd"/>
-      <w:r>
-        <w:t xml:space="preserve"> to zero</w:t>
-      </w:r>
-    </w:p>
-    <w:p>
-      <w:pPr>
-        <w:pStyle w:val="ListParagraph"/>
-        <w:numPr>
-          <w:ilvl w:val="3"/>
-          <w:numId w:val="3"/>
-        </w:numPr>
-        <w:ind w:left="2520"/>
-      </w:pPr>
-      <w:r>
-        <w:t>Me</w:t>
-      </w:r>
-      <w:r>
-        <w:t>s</w:t>
-      </w:r>
-      <w:bookmarkStart w:id="0" w:name="_GoBack"/>
-      <w:r>
-        <w:t>sage inclu</w:t>
-      </w:r>
-      <w:r>
-        <w:t>des broadcast period</w:t>
-      </w:r>
-      <w:r>
-        <w:t>,</w:t>
-      </w:r>
-      <w:r>
-        <w:t xml:space="preserve"> </w:t>
-      </w:r>
-      <w:proofErr w:type="spellStart"/>
-      <w:r>
-        <w:t>SnapshotTime</w:t>
-      </w:r>
-      <w:proofErr w:type="spellEnd"/>
-      <w:r>
-        <w:t xml:space="preserve"> and </w:t>
-      </w:r>
-      <w:proofErr w:type="spellStart"/>
-      <w:r>
-        <w:t>SnapshotId</w:t>
-      </w:r>
-      <w:proofErr w:type="spellEnd"/>
-    </w:p>
-    <w:p>
-      <w:pPr>
-        <w:pStyle w:val="ListParagraph"/>
-        <w:numPr>
-          <w:ilvl w:val="3"/>
-          <w:numId w:val="3"/>
-        </w:numPr>
-        <w:ind w:left="2520"/>
-      </w:pPr>
-      <w:proofErr w:type="spellStart"/>
-      <w:r>
-        <w:t>SnapshotTime</w:t>
-      </w:r>
-      <w:proofErr w:type="spellEnd"/>
-      <w:r>
-        <w:t xml:space="preserve"> value of zero means no snapshot requested; hello only</w:t>
-      </w:r>
-    </w:p>
-    <w:p>
-      <w:pPr>
-        <w:pStyle w:val="ListParagraph"/>
-        <w:numPr>
-          <w:ilvl w:val="3"/>
-          <w:numId w:val="3"/>
-        </w:numPr>
-        <w:ind w:left="2520"/>
-      </w:pPr>
-      <w:r>
-        <w:t>Used by remote nodes to (a) sync (b) make skew estimates</w:t>
-      </w:r>
-      <w:r>
-        <w:t xml:space="preserve"> (c) schedule snap</w:t>
-      </w:r>
-      <w:bookmarkEnd w:id="0"/>
-      <w:r>
-        <w:t>shot</w:t>
+        <w:t>SnapshotPending: bool, initially false</w:t>
       </w:r>
     </w:p>
     <w:p>
@@ -283,7 +258,7 @@
         </w:numPr>
       </w:pPr>
       <w:r>
-        <w:t>On demand:</w:t>
+        <w:t>On demand or periodically, with SnapshotTime as argument</w:t>
       </w:r>
     </w:p>
     <w:p>
@@ -295,15 +270,7 @@
         </w:numPr>
       </w:pPr>
       <w:r>
-        <w:t xml:space="preserve">Set </w:t>
-      </w:r>
-      <w:proofErr w:type="spellStart"/>
-      <w:r>
-        <w:t>SnapshotTime</w:t>
-      </w:r>
-      <w:proofErr w:type="spellEnd"/>
-      <w:r>
-        <w:t xml:space="preserve"> to some time after next Snapshot scheduled time</w:t>
+        <w:t>If SnapshotPending is true: return</w:t>
       </w:r>
     </w:p>
     <w:p>
@@ -315,13 +282,50 @@
         </w:numPr>
       </w:pPr>
       <w:r>
-        <w:t xml:space="preserve">Increment </w:t>
-      </w:r>
-      <w:proofErr w:type="spellStart"/>
-      <w:r>
-        <w:t>SnapshotId</w:t>
-      </w:r>
-      <w:proofErr w:type="spellEnd"/>
+        <w:t>If SnapshotTime is not greater than CurrentTime + delta</w:t>
+      </w:r>
+      <w:r>
+        <w:t xml:space="preserve"> (to allow time for replies)</w:t>
+      </w:r>
+      <w:r>
+        <w:t>: return</w:t>
+      </w:r>
+    </w:p>
+    <w:p>
+      <w:pPr>
+        <w:pStyle w:val="ListParagraph"/>
+        <w:numPr>
+          <w:ilvl w:val="2"/>
+          <w:numId w:val="1"/>
+        </w:numPr>
+      </w:pPr>
+      <w:r>
+        <w:t>Increment SnapshotId</w:t>
+      </w:r>
+    </w:p>
+    <w:p>
+      <w:pPr>
+        <w:pStyle w:val="ListParagraph"/>
+        <w:numPr>
+          <w:ilvl w:val="2"/>
+          <w:numId w:val="1"/>
+        </w:numPr>
+      </w:pPr>
+      <w:r>
+        <w:t>Broadcast RequestSnapshot  message; contains SnapshotTime &amp; SnapshotId</w:t>
+      </w:r>
+    </w:p>
+    <w:p>
+      <w:pPr>
+        <w:pStyle w:val="ListParagraph"/>
+        <w:numPr>
+          <w:ilvl w:val="2"/>
+          <w:numId w:val="1"/>
+        </w:numPr>
+      </w:pPr>
+      <w:r>
+        <w:t>Set SnapshotPending = true</w:t>
+      </w:r>
     </w:p>
     <w:p>
       <w:pPr>
@@ -332,10 +336,7 @@
         </w:numPr>
       </w:pPr>
       <w:r>
-        <w:t>On receipt of unicast Snapshot from node N:</w:t>
-      </w:r>
-      <w:r>
-        <w:t xml:space="preserve"> for each message in packet,</w:t>
+        <w:t>On receipt of CurrentState message</w:t>
       </w:r>
     </w:p>
     <w:p>
@@ -346,13 +347,8 @@
           <w:numId w:val="1"/>
         </w:numPr>
       </w:pPr>
-      <w:proofErr w:type="spellStart"/>
-      <w:r>
-        <w:t>Enqueue</w:t>
-      </w:r>
-      <w:proofErr w:type="spellEnd"/>
-      <w:r>
-        <w:t xml:space="preserve"> the message (circular queue)</w:t>
+      <w:r>
+        <w:t>If message.SnapshotId &lt;&gt; SnapshotId: return</w:t>
       </w:r>
     </w:p>
     <w:p>
@@ -364,10 +360,7 @@
         </w:numPr>
       </w:pPr>
       <w:r>
-        <w:t>Signal message queue manager</w:t>
-      </w:r>
-      <w:r>
-        <w:t xml:space="preserve"> thread</w:t>
+        <w:t>Save message.SnapshotId &amp; message.State</w:t>
       </w:r>
     </w:p>
     <w:p>
@@ -379,98 +372,17 @@
         </w:numPr>
       </w:pPr>
       <w:r>
-        <w:t xml:space="preserve">Reply with </w:t>
-      </w:r>
-      <w:proofErr w:type="spellStart"/>
-      <w:r>
-        <w:t>SnapshotAck</w:t>
-      </w:r>
-      <w:proofErr w:type="spellEnd"/>
-    </w:p>
-    <w:p>
-      <w:pPr>
-        <w:pStyle w:val="ListParagraph"/>
-        <w:numPr>
-          <w:ilvl w:val="1"/>
-          <w:numId w:val="1"/>
-        </w:numPr>
-      </w:pPr>
-      <w:r>
-        <w:t>On queue manager signal:</w:t>
-      </w:r>
-    </w:p>
-    <w:p>
-      <w:pPr>
-        <w:pStyle w:val="ListParagraph"/>
-        <w:numPr>
-          <w:ilvl w:val="2"/>
-          <w:numId w:val="1"/>
-        </w:numPr>
-      </w:pPr>
-      <w:r>
-        <w:t xml:space="preserve">Get next message in queue; if none, block pending new signal (note possibility of race condition wrt </w:t>
-      </w:r>
-      <w:proofErr w:type="spellStart"/>
-      <w:r>
-        <w:t>enqueue</w:t>
-      </w:r>
-      <w:proofErr w:type="spellEnd"/>
-      <w:r>
-        <w:t>/</w:t>
-      </w:r>
-      <w:proofErr w:type="spellStart"/>
-      <w:r>
-        <w:t>dequeue</w:t>
-      </w:r>
-      <w:proofErr w:type="spellEnd"/>
-      <w:r>
-        <w:t>)</w:t>
-      </w:r>
-    </w:p>
-    <w:p>
-      <w:pPr>
-        <w:pStyle w:val="ListParagraph"/>
-        <w:numPr>
-          <w:ilvl w:val="2"/>
-          <w:numId w:val="1"/>
-        </w:numPr>
-      </w:pPr>
-      <w:r>
-        <w:t>Process message</w:t>
-      </w:r>
-    </w:p>
-    <w:p>
-      <w:pPr>
-        <w:pStyle w:val="ListParagraph"/>
-        <w:numPr>
-          <w:ilvl w:val="3"/>
-          <w:numId w:val="1"/>
-        </w:numPr>
-      </w:pPr>
-      <w:r>
-        <w:t>Adjust to local time</w:t>
-      </w:r>
-    </w:p>
-    <w:p>
-      <w:pPr>
-        <w:pStyle w:val="ListParagraph"/>
-        <w:numPr>
-          <w:ilvl w:val="3"/>
-          <w:numId w:val="1"/>
-        </w:numPr>
-      </w:pPr>
-      <w:r>
-        <w:t>Save data to flash</w:t>
-      </w:r>
-      <w:r>
-        <w:t xml:space="preserve"> (NOR or SD NAND)</w:t>
-      </w:r>
-    </w:p>
-    <w:p/>
-    <w:p>
-      <w:pPr>
-        <w:pStyle w:val="ListParagraph"/>
-        <w:keepNext/>
+        <w:t>Set SnapshotPending = false</w:t>
+      </w:r>
+    </w:p>
+    <w:p>
+      <w:r>
+        <w:br w:type="page"/>
+      </w:r>
+    </w:p>
+    <w:p>
+      <w:pPr>
+        <w:pStyle w:val="ListParagraph"/>
         <w:numPr>
           <w:ilvl w:val="0"/>
           <w:numId w:val="1"/>
@@ -484,571 +396,454 @@
     <w:p>
       <w:pPr>
         <w:pStyle w:val="ListParagraph"/>
-        <w:keepNext/>
         <w:numPr>
           <w:ilvl w:val="1"/>
           <w:numId w:val="1"/>
         </w:numPr>
       </w:pPr>
       <w:r>
-        <w:t>States: Connected, Disconnected</w:t>
-      </w:r>
-    </w:p>
-    <w:p>
-      <w:pPr>
-        <w:pStyle w:val="ListParagraph"/>
-        <w:keepNext/>
+        <w:t>Variables</w:t>
+      </w:r>
+    </w:p>
+    <w:p>
+      <w:pPr>
+        <w:pStyle w:val="ListParagraph"/>
+        <w:numPr>
+          <w:ilvl w:val="2"/>
+          <w:numId w:val="1"/>
+        </w:numPr>
+      </w:pPr>
+      <w:r>
+        <w:t>BaseAddress: int: initially -1</w:t>
+      </w:r>
+    </w:p>
+    <w:p>
+      <w:pPr>
+        <w:pStyle w:val="ListParagraph"/>
+        <w:numPr>
+          <w:ilvl w:val="2"/>
+          <w:numId w:val="1"/>
+        </w:numPr>
+      </w:pPr>
+      <w:r>
+        <w:t>Initial</w:t>
+      </w:r>
+      <w:r>
+        <w:t>Time: (long, long)</w:t>
+      </w:r>
+    </w:p>
+    <w:p>
+      <w:pPr>
+        <w:pStyle w:val="ListParagraph"/>
+        <w:numPr>
+          <w:ilvl w:val="2"/>
+          <w:numId w:val="1"/>
+        </w:numPr>
+      </w:pPr>
+      <w:r>
+        <w:t>Last</w:t>
+      </w:r>
+      <w:r>
+        <w:t>Time: (long, long)</w:t>
+      </w:r>
+    </w:p>
+    <w:p>
+      <w:pPr>
+        <w:pStyle w:val="ListParagraph"/>
+        <w:numPr>
+          <w:ilvl w:val="2"/>
+          <w:numId w:val="1"/>
+        </w:numPr>
+      </w:pPr>
+      <w:r>
+        <w:t>SnapshotTime: long</w:t>
+      </w:r>
+    </w:p>
+    <w:p>
+      <w:pPr>
+        <w:pStyle w:val="ListParagraph"/>
         <w:numPr>
           <w:ilvl w:val="1"/>
           <w:numId w:val="1"/>
         </w:numPr>
       </w:pPr>
       <w:r>
-        <w:t>Initially:</w:t>
-      </w:r>
-    </w:p>
-    <w:p>
-      <w:pPr>
-        <w:pStyle w:val="ListParagraph"/>
-        <w:keepNext/>
+        <w:t xml:space="preserve">On receipt of any </w:t>
+      </w:r>
+      <w:r>
+        <w:t xml:space="preserve">broadcast </w:t>
+      </w:r>
+      <w:r>
+        <w:t>message</w:t>
+      </w:r>
+      <w:r>
+        <w:t xml:space="preserve"> </w:t>
+      </w:r>
+    </w:p>
+    <w:p>
+      <w:pPr>
+        <w:pStyle w:val="ListParagraph"/>
         <w:numPr>
           <w:ilvl w:val="2"/>
           <w:numId w:val="1"/>
         </w:numPr>
       </w:pPr>
       <w:r>
-        <w:t>Set state Disconnected</w:t>
-      </w:r>
-    </w:p>
-    <w:p>
-      <w:pPr>
-        <w:pStyle w:val="ListParagraph"/>
-        <w:keepNext/>
+        <w:t xml:space="preserve">If </w:t>
+      </w:r>
+      <w:r>
+        <w:t>first message [</w:t>
+      </w:r>
+      <w:bookmarkStart w:id="0" w:name="_GoBack"/>
+      <w:bookmarkEnd w:id="0"/>
+      <w:r>
+        <w:t>BaseAddress &lt; 0]</w:t>
+      </w:r>
+    </w:p>
+    <w:p>
+      <w:pPr>
+        <w:pStyle w:val="ListParagraph"/>
+        <w:numPr>
+          <w:ilvl w:val="3"/>
+          <w:numId w:val="1"/>
+        </w:numPr>
+      </w:pPr>
+      <w:r>
+        <w:t xml:space="preserve">Set </w:t>
+      </w:r>
+      <w:r>
+        <w:t>BaseAddress</w:t>
+      </w:r>
+      <w:r>
+        <w:t xml:space="preserve"> = message.Src address</w:t>
+      </w:r>
+    </w:p>
+    <w:p>
+      <w:pPr>
+        <w:pStyle w:val="ListParagraph"/>
+        <w:numPr>
+          <w:ilvl w:val="3"/>
+          <w:numId w:val="1"/>
+        </w:numPr>
+      </w:pPr>
+      <w:r>
+        <w:t xml:space="preserve">Set </w:t>
+      </w:r>
+      <w:r>
+        <w:t>Initial</w:t>
+      </w:r>
+      <w:r>
+        <w:t>Time</w:t>
+      </w:r>
+      <w:r>
+        <w:t>(BaseTime,</w:t>
+      </w:r>
+      <w:r>
+        <w:t xml:space="preserve"> </w:t>
+      </w:r>
+      <w:r>
+        <w:t>RemoteTime)</w:t>
+      </w:r>
+      <w:r>
+        <w:t xml:space="preserve">  =</w:t>
+      </w:r>
+      <w:r>
+        <w:t> </w:t>
+      </w:r>
+      <w:r>
+        <w:t>(</w:t>
+      </w:r>
+      <w:r>
+        <w:t>msg.</w:t>
+      </w:r>
+      <w:r>
+        <w:t>SenderEventTimeStamp,</w:t>
+      </w:r>
+      <w:r>
+        <w:t> </w:t>
+      </w:r>
+      <w:r>
+        <w:t>currTime)</w:t>
+      </w:r>
+    </w:p>
+    <w:p>
+      <w:pPr>
+        <w:pStyle w:val="ListParagraph"/>
         <w:numPr>
           <w:ilvl w:val="2"/>
           <w:numId w:val="1"/>
         </w:numPr>
       </w:pPr>
       <w:r>
-        <w:t>Turn radio on</w:t>
-      </w:r>
-    </w:p>
-    <w:p>
-      <w:pPr>
-        <w:pStyle w:val="ListParagraph"/>
-        <w:keepNext/>
+        <w:t xml:space="preserve">Set </w:t>
+      </w:r>
+      <w:r>
+        <w:t>Last</w:t>
+      </w:r>
+      <w:r>
+        <w:t>Time</w:t>
+      </w:r>
+      <w:r>
+        <w:t>(BaseTime,</w:t>
+      </w:r>
+      <w:r>
+        <w:t xml:space="preserve"> </w:t>
+      </w:r>
+      <w:r>
+        <w:t>RemoteTime)</w:t>
+      </w:r>
+      <w:r>
+        <w:t xml:space="preserve"> = </w:t>
+      </w:r>
+      <w:r>
+        <w:t>(</w:t>
+      </w:r>
+      <w:r>
+        <w:t>msg.</w:t>
+      </w:r>
+      <w:r>
+        <w:t>SenderEventTimeStamp,</w:t>
+      </w:r>
+      <w:r>
+        <w:t> </w:t>
+      </w:r>
+      <w:r>
+        <w:t xml:space="preserve">currTime) </w:t>
+      </w:r>
+    </w:p>
+    <w:p>
+      <w:pPr>
+        <w:pStyle w:val="ListParagraph"/>
         <w:numPr>
           <w:ilvl w:val="2"/>
           <w:numId w:val="1"/>
         </w:numPr>
       </w:pPr>
       <w:r>
-        <w:t>Sleep</w:t>
-      </w:r>
-      <w:r>
-        <w:t xml:space="preserve"> forever</w:t>
-      </w:r>
-    </w:p>
-    <w:p>
-      <w:pPr>
-        <w:pStyle w:val="ListParagraph"/>
-        <w:keepNext/>
-        <w:numPr>
-          <w:ilvl w:val="1"/>
-          <w:numId w:val="1"/>
-        </w:numPr>
-      </w:pPr>
-      <w:r>
-        <w:t xml:space="preserve">On receipt of broadcast </w:t>
-      </w:r>
-      <w:r>
-        <w:t>Snapshot</w:t>
-      </w:r>
-      <w:r>
-        <w:t xml:space="preserve">: </w:t>
-      </w:r>
-      <w:r>
-        <w:t>(note possibility of</w:t>
-      </w:r>
-      <w:r>
-        <w:t xml:space="preserve"> race condition with </w:t>
-      </w:r>
-      <w:proofErr w:type="spellStart"/>
-      <w:r>
-        <w:t>WaitNext</w:t>
-      </w:r>
-      <w:r>
-        <w:t>Snapshot</w:t>
-      </w:r>
-      <w:proofErr w:type="spellEnd"/>
-      <w:r>
-        <w:t xml:space="preserve"> timer tick)</w:t>
-      </w:r>
-    </w:p>
-    <w:p>
-      <w:pPr>
-        <w:pStyle w:val="ListParagraph"/>
-        <w:keepNext/>
-        <w:numPr>
-          <w:ilvl w:val="2"/>
-          <w:numId w:val="1"/>
-        </w:numPr>
-      </w:pPr>
-      <w:r>
-        <w:t>Turn radio off.</w:t>
-      </w:r>
-    </w:p>
-    <w:p>
-      <w:pPr>
-        <w:pStyle w:val="ListParagraph"/>
-        <w:keepNext/>
-        <w:numPr>
-          <w:ilvl w:val="2"/>
-          <w:numId w:val="1"/>
-        </w:numPr>
-      </w:pPr>
-      <w:r>
-        <w:t xml:space="preserve">Start </w:t>
-      </w:r>
-      <w:proofErr w:type="spellStart"/>
-      <w:r>
-        <w:t>oneshot</w:t>
-      </w:r>
-      <w:proofErr w:type="spellEnd"/>
+        <w:t>If RequestSnapshot message:</w:t>
+      </w:r>
+    </w:p>
+    <w:p>
+      <w:pPr>
+        <w:pStyle w:val="ListParagraph"/>
+        <w:numPr>
+          <w:ilvl w:val="3"/>
+          <w:numId w:val="1"/>
+        </w:numPr>
+      </w:pPr>
+      <w:r>
+        <w:t xml:space="preserve">Set skew </w:t>
+      </w:r>
       <w:r>
         <w:t xml:space="preserve"> </w:t>
       </w:r>
-      <w:proofErr w:type="spellStart"/>
-      <w:r>
-        <w:t>RequestSnapshotTimer</w:t>
-      </w:r>
-      <w:proofErr w:type="spellEnd"/>
-      <w:r>
-        <w:t xml:space="preserve"> w/deadline of Snapshot period, minus a Margin that takes Skew into account</w:t>
-      </w:r>
-    </w:p>
-    <w:p>
-      <w:pPr>
-        <w:pStyle w:val="ListParagraph"/>
-        <w:keepNext/>
-        <w:numPr>
-          <w:ilvl w:val="2"/>
-          <w:numId w:val="1"/>
-        </w:numPr>
-      </w:pPr>
-      <w:r>
-        <w:t xml:space="preserve">If </w:t>
-      </w:r>
-      <w:proofErr w:type="spellStart"/>
-      <w:r>
-        <w:t>Wait</w:t>
-      </w:r>
-      <w:r>
-        <w:t>Receive</w:t>
-      </w:r>
-      <w:r>
-        <w:t>Snapshot</w:t>
-      </w:r>
-      <w:proofErr w:type="spellEnd"/>
-      <w:r>
-        <w:t xml:space="preserve"> timer running then stop it</w:t>
-      </w:r>
-    </w:p>
-    <w:p>
-      <w:pPr>
-        <w:pStyle w:val="ListParagraph"/>
-        <w:keepNext/>
-        <w:numPr>
-          <w:ilvl w:val="2"/>
-          <w:numId w:val="1"/>
-        </w:numPr>
-      </w:pPr>
-      <w:r>
-        <w:t xml:space="preserve">If state </w:t>
-      </w:r>
-      <w:r>
-        <w:t>Disconnected</w:t>
-      </w:r>
-    </w:p>
-    <w:p>
-      <w:pPr>
-        <w:pStyle w:val="ListParagraph"/>
-        <w:keepNext/>
+      <w:r>
+        <w:t>=</w:t>
+      </w:r>
+      <w:r>
+        <w:t xml:space="preserve"> </w:t>
+      </w:r>
+      <w:r>
+        <w:t xml:space="preserve"> </w:t>
+      </w:r>
+      <m:oMath>
+        <m:f>
+          <m:fPr>
+            <m:ctrlPr>
+              <w:rPr>
+                <w:rFonts w:ascii="Cambria Math" w:hAnsi="Cambria Math"/>
+                <w:i/>
+              </w:rPr>
+            </m:ctrlPr>
+          </m:fPr>
+          <m:num>
+            <m:r>
+              <w:rPr>
+                <w:rFonts w:ascii="Cambria Math" w:hAnsi="Cambria Math"/>
+              </w:rPr>
+              <m:t>Last</m:t>
+            </m:r>
+            <m:r>
+              <w:rPr>
+                <w:rFonts w:ascii="Cambria Math" w:hAnsi="Cambria Math"/>
+              </w:rPr>
+              <m:t>Time.</m:t>
+            </m:r>
+            <m:r>
+              <w:rPr>
+                <w:rFonts w:ascii="Cambria Math" w:hAnsi="Cambria Math"/>
+              </w:rPr>
+              <m:t>Base</m:t>
+            </m:r>
+            <m:r>
+              <w:rPr>
+                <w:rFonts w:ascii="Cambria Math" w:hAnsi="Cambria Math"/>
+              </w:rPr>
+              <m:t>Time</m:t>
+            </m:r>
+            <m:r>
+              <w:rPr>
+                <w:rFonts w:ascii="Cambria Math" w:hAnsi="Cambria Math"/>
+              </w:rPr>
+              <m:t xml:space="preserve"> </m:t>
+            </m:r>
+            <m:r>
+              <w:rPr>
+                <w:rFonts w:ascii="Cambria Math" w:hAnsi="Cambria Math"/>
+              </w:rPr>
+              <m:t>-</m:t>
+            </m:r>
+            <m:r>
+              <w:rPr>
+                <w:rFonts w:ascii="Cambria Math" w:hAnsi="Cambria Math"/>
+              </w:rPr>
+              <m:t xml:space="preserve"> </m:t>
+            </m:r>
+            <m:r>
+              <w:rPr>
+                <w:rFonts w:ascii="Cambria Math" w:hAnsi="Cambria Math"/>
+              </w:rPr>
+              <m:t>Last</m:t>
+            </m:r>
+            <m:r>
+              <w:rPr>
+                <w:rFonts w:ascii="Cambria Math" w:hAnsi="Cambria Math"/>
+              </w:rPr>
+              <m:t>BaseTime.RemoteTime</m:t>
+            </m:r>
+          </m:num>
+          <m:den>
+            <m:r>
+              <w:rPr>
+                <w:rFonts w:ascii="Cambria Math" w:hAnsi="Cambria Math"/>
+              </w:rPr>
+              <m:t>Initial</m:t>
+            </m:r>
+            <m:r>
+              <w:rPr>
+                <w:rFonts w:ascii="Cambria Math" w:hAnsi="Cambria Math"/>
+              </w:rPr>
+              <m:t>Time.</m:t>
+            </m:r>
+            <m:r>
+              <w:rPr>
+                <w:rFonts w:ascii="Cambria Math" w:hAnsi="Cambria Math"/>
+              </w:rPr>
+              <m:t>Base</m:t>
+            </m:r>
+            <m:r>
+              <w:rPr>
+                <w:rFonts w:ascii="Cambria Math" w:hAnsi="Cambria Math"/>
+              </w:rPr>
+              <m:t>Time</m:t>
+            </m:r>
+            <m:r>
+              <w:rPr>
+                <w:rFonts w:ascii="Cambria Math" w:hAnsi="Cambria Math"/>
+              </w:rPr>
+              <m:t xml:space="preserve"> </m:t>
+            </m:r>
+            <m:r>
+              <w:rPr>
+                <w:rFonts w:ascii="Cambria Math" w:hAnsi="Cambria Math"/>
+              </w:rPr>
+              <m:t>-</m:t>
+            </m:r>
+            <m:r>
+              <w:rPr>
+                <w:rFonts w:ascii="Cambria Math" w:hAnsi="Cambria Math"/>
+              </w:rPr>
+              <m:t xml:space="preserve"> </m:t>
+            </m:r>
+            <m:r>
+              <w:rPr>
+                <w:rFonts w:ascii="Cambria Math" w:hAnsi="Cambria Math"/>
+              </w:rPr>
+              <m:t>Initial</m:t>
+            </m:r>
+            <m:r>
+              <w:rPr>
+                <w:rFonts w:ascii="Cambria Math" w:hAnsi="Cambria Math"/>
+              </w:rPr>
+              <m:t>BaseTime.RemoteTime</m:t>
+            </m:r>
+          </m:den>
+        </m:f>
+      </m:oMath>
+    </w:p>
+    <w:p>
+      <w:pPr>
+        <w:pStyle w:val="ListParagraph"/>
+        <w:numPr>
+          <w:ilvl w:val="4"/>
+          <w:numId w:val="1"/>
+        </w:numPr>
+      </w:pPr>
+      <w:r>
+        <w:t>Skew = 1 iff Base and Remote clocks running at same rate</w:t>
+      </w:r>
+    </w:p>
+    <w:p>
+      <w:pPr>
+        <w:pStyle w:val="ListParagraph"/>
+        <w:numPr>
+          <w:ilvl w:val="4"/>
+          <w:numId w:val="1"/>
+        </w:numPr>
+      </w:pPr>
+      <w:r>
+        <w:t xml:space="preserve">Skew </w:t>
+      </w:r>
+      <w:r>
+        <w:t>&gt;</w:t>
+      </w:r>
+      <w:r>
+        <w:t xml:space="preserve"> 0 iff </w:t>
+      </w:r>
+      <w:r>
+        <w:t>Remote clock is faster than Base clock</w:t>
+      </w:r>
+    </w:p>
+    <w:p>
+      <w:pPr>
+        <w:pStyle w:val="ListParagraph"/>
+        <w:numPr>
+          <w:ilvl w:val="4"/>
+          <w:numId w:val="1"/>
+        </w:numPr>
+      </w:pPr>
+      <w:r>
+        <w:t xml:space="preserve">Skew </w:t>
+      </w:r>
+      <w:r>
+        <w:t>&lt;</w:t>
+      </w:r>
+      <w:r>
+        <w:t xml:space="preserve"> 0 iff Base clock is faster than Remote clock</w:t>
+      </w:r>
+    </w:p>
+    <w:p>
+      <w:pPr>
+        <w:pStyle w:val="ListParagraph"/>
         <w:numPr>
           <w:ilvl w:val="3"/>
           <w:numId w:val="1"/>
         </w:numPr>
       </w:pPr>
       <w:r>
-        <w:t>Set state Connected</w:t>
-      </w:r>
-    </w:p>
-    <w:p>
-      <w:pPr>
-        <w:pStyle w:val="ListParagraph"/>
-        <w:keepNext/>
-        <w:numPr>
-          <w:ilvl w:val="3"/>
-          <w:numId w:val="1"/>
-        </w:numPr>
-      </w:pPr>
+        <w:t xml:space="preserve">Set </w:t>
+      </w:r>
       <w:r>
         <w:t>S</w:t>
       </w:r>
       <w:r>
-        <w:t>tore base ID and initial time offset (from CSMA) as Offset</w:t>
-      </w:r>
-    </w:p>
-    <w:p>
-      <w:pPr>
-        <w:pStyle w:val="ListParagraph"/>
-        <w:keepNext/>
-        <w:numPr>
-          <w:ilvl w:val="2"/>
-          <w:numId w:val="1"/>
-        </w:numPr>
-      </w:pPr>
-      <w:r>
-        <w:t>If state Connected</w:t>
-      </w:r>
-    </w:p>
-    <w:p>
-      <w:pPr>
-        <w:pStyle w:val="ListParagraph"/>
-        <w:keepNext/>
-        <w:numPr>
-          <w:ilvl w:val="3"/>
-          <w:numId w:val="1"/>
-        </w:numPr>
-      </w:pPr>
-      <w:r>
-        <w:t>Update Skew estimate</w:t>
-      </w:r>
-      <w:r>
-        <w:t xml:space="preserve"> using time offset</w:t>
-      </w:r>
-    </w:p>
-    <w:p>
-      <w:pPr>
-        <w:pStyle w:val="ListParagraph"/>
-        <w:keepNext/>
-        <w:numPr>
-          <w:ilvl w:val="3"/>
-          <w:numId w:val="1"/>
-        </w:numPr>
-      </w:pPr>
-      <w:r>
-        <w:t xml:space="preserve">If </w:t>
-      </w:r>
-      <w:proofErr w:type="spellStart"/>
-      <w:r>
-        <w:t>Take</w:t>
-      </w:r>
-      <w:r>
-        <w:t>SnapshotT</w:t>
-      </w:r>
-      <w:r>
-        <w:t>imer</w:t>
-      </w:r>
-      <w:proofErr w:type="spellEnd"/>
-      <w:r>
-        <w:t xml:space="preserve"> active, update deadline</w:t>
-      </w:r>
-      <w:r>
-        <w:t xml:space="preserve"> with new Skew value</w:t>
-      </w:r>
-    </w:p>
-    <w:p>
-      <w:pPr>
-        <w:pStyle w:val="ListParagraph"/>
-        <w:keepNext/>
-        <w:numPr>
-          <w:ilvl w:val="2"/>
-          <w:numId w:val="1"/>
-        </w:numPr>
-      </w:pPr>
-      <w:r>
-        <w:t xml:space="preserve">If </w:t>
-      </w:r>
-      <w:proofErr w:type="spellStart"/>
-      <w:r>
-        <w:t>SnapshotTime</w:t>
-      </w:r>
-      <w:proofErr w:type="spellEnd"/>
-      <w:r>
-        <w:t xml:space="preserve"> &gt; 0</w:t>
-      </w:r>
-      <w:r>
-        <w:t xml:space="preserve"> and </w:t>
-      </w:r>
-      <w:proofErr w:type="spellStart"/>
-      <w:r>
-        <w:t>TakeSnapshotTimer</w:t>
-      </w:r>
-      <w:proofErr w:type="spellEnd"/>
-      <w:r>
-        <w:t xml:space="preserve"> is stopped</w:t>
-      </w:r>
-    </w:p>
-    <w:p>
-      <w:pPr>
-        <w:pStyle w:val="ListParagraph"/>
-        <w:keepNext/>
-        <w:numPr>
-          <w:ilvl w:val="3"/>
-          <w:numId w:val="1"/>
-        </w:numPr>
-      </w:pPr>
-      <w:r>
-        <w:t>S</w:t>
-      </w:r>
-      <w:r>
-        <w:t xml:space="preserve">tart </w:t>
-      </w:r>
-      <w:proofErr w:type="spellStart"/>
-      <w:r>
-        <w:t>oneshot</w:t>
-      </w:r>
-      <w:proofErr w:type="spellEnd"/>
+        <w:t>napshotTime</w:t>
+      </w:r>
       <w:r>
         <w:t xml:space="preserve"> </w:t>
       </w:r>
-      <w:proofErr w:type="spellStart"/>
-      <w:r>
-        <w:t>Take</w:t>
-      </w:r>
-      <w:r>
-        <w:t>SnapshotTimer</w:t>
-      </w:r>
-      <w:proofErr w:type="spellEnd"/>
-      <w:r>
-        <w:t xml:space="preserve"> w/deadline based on </w:t>
-      </w:r>
-      <w:r>
-        <w:t xml:space="preserve">message </w:t>
-      </w:r>
-      <w:proofErr w:type="spellStart"/>
-      <w:r>
-        <w:t>SnapshotTime</w:t>
-      </w:r>
-      <w:proofErr w:type="spellEnd"/>
-      <w:r>
-        <w:t xml:space="preserve"> along with </w:t>
-      </w:r>
-      <w:r>
-        <w:t>Offset and Skew</w:t>
-      </w:r>
-    </w:p>
-    <w:p>
-      <w:pPr>
-        <w:pStyle w:val="ListParagraph"/>
-        <w:keepNext/>
-        <w:numPr>
-          <w:ilvl w:val="3"/>
-          <w:numId w:val="1"/>
-        </w:numPr>
-      </w:pPr>
-      <w:r>
-        <w:t xml:space="preserve">Save </w:t>
-      </w:r>
-      <w:proofErr w:type="spellStart"/>
-      <w:r>
-        <w:t>SnapshotId</w:t>
-      </w:r>
-      <w:proofErr w:type="spellEnd"/>
-    </w:p>
-    <w:p>
-      <w:pPr>
-        <w:pStyle w:val="ListParagraph"/>
-        <w:keepNext/>
-        <w:numPr>
-          <w:ilvl w:val="1"/>
-          <w:numId w:val="1"/>
-        </w:numPr>
-      </w:pPr>
-      <w:r>
-        <w:t xml:space="preserve">On tick of </w:t>
-      </w:r>
-      <w:proofErr w:type="spellStart"/>
-      <w:r>
-        <w:t>Take</w:t>
-      </w:r>
-      <w:r>
-        <w:t>S</w:t>
-      </w:r>
-      <w:r>
-        <w:t>napshot</w:t>
-      </w:r>
-      <w:r>
-        <w:t>T</w:t>
-      </w:r>
-      <w:r>
-        <w:t>imer</w:t>
-      </w:r>
-      <w:proofErr w:type="spellEnd"/>
-      <w:r>
-        <w:t xml:space="preserve">: </w:t>
-      </w:r>
-    </w:p>
-    <w:p>
-      <w:pPr>
-        <w:pStyle w:val="ListParagraph"/>
-        <w:keepNext/>
-        <w:numPr>
-          <w:ilvl w:val="2"/>
-          <w:numId w:val="1"/>
-        </w:numPr>
-      </w:pPr>
-      <w:r>
-        <w:t>Sense data</w:t>
-      </w:r>
-    </w:p>
-    <w:p>
-      <w:pPr>
-        <w:pStyle w:val="ListParagraph"/>
-        <w:keepNext/>
-        <w:numPr>
-          <w:ilvl w:val="2"/>
-          <w:numId w:val="1"/>
-        </w:numPr>
-      </w:pPr>
-      <w:r>
-        <w:t>Unicast Snapshot message to base</w:t>
-      </w:r>
-      <w:r>
-        <w:t xml:space="preserve">, including </w:t>
-      </w:r>
-      <w:proofErr w:type="spellStart"/>
-      <w:r>
-        <w:t>SnapshotId</w:t>
-      </w:r>
-      <w:proofErr w:type="spellEnd"/>
-    </w:p>
-    <w:p>
-      <w:pPr>
-        <w:pStyle w:val="ListParagraph"/>
-        <w:keepNext/>
-        <w:numPr>
-          <w:ilvl w:val="1"/>
-          <w:numId w:val="1"/>
-        </w:numPr>
-      </w:pPr>
-      <w:r>
-        <w:t xml:space="preserve">On tick of </w:t>
-      </w:r>
-      <w:proofErr w:type="spellStart"/>
-      <w:r>
-        <w:t>WaitNext</w:t>
-      </w:r>
-      <w:r>
-        <w:t>Snapshot</w:t>
-      </w:r>
-      <w:r>
-        <w:t>T</w:t>
-      </w:r>
-      <w:r>
-        <w:t>imer</w:t>
-      </w:r>
-      <w:proofErr w:type="spellEnd"/>
-      <w:r>
-        <w:t xml:space="preserve">: </w:t>
-      </w:r>
-    </w:p>
-    <w:p>
-      <w:pPr>
-        <w:pStyle w:val="ListParagraph"/>
-        <w:keepNext/>
-        <w:numPr>
-          <w:ilvl w:val="2"/>
-          <w:numId w:val="1"/>
-        </w:numPr>
-      </w:pPr>
-      <w:r>
-        <w:t>Turn radio on</w:t>
-      </w:r>
-    </w:p>
-    <w:p>
-      <w:pPr>
-        <w:pStyle w:val="ListParagraph"/>
-        <w:keepNext/>
-        <w:numPr>
-          <w:ilvl w:val="2"/>
-          <w:numId w:val="1"/>
-        </w:numPr>
-      </w:pPr>
-      <w:r>
-        <w:t xml:space="preserve">Start </w:t>
-      </w:r>
-      <w:proofErr w:type="spellStart"/>
-      <w:r>
-        <w:t>oneshot</w:t>
-      </w:r>
-      <w:proofErr w:type="spellEnd"/>
-      <w:r>
-        <w:t xml:space="preserve"> </w:t>
-      </w:r>
-      <w:proofErr w:type="spellStart"/>
-      <w:r>
-        <w:t>W</w:t>
-      </w:r>
-      <w:r>
-        <w:t>ait</w:t>
-      </w:r>
-      <w:r>
-        <w:t>Receive</w:t>
-      </w:r>
-      <w:r>
-        <w:t>Snapshot</w:t>
-      </w:r>
-      <w:proofErr w:type="spellEnd"/>
-      <w:r>
-        <w:t xml:space="preserve"> timer </w:t>
-      </w:r>
-      <w:r>
-        <w:t xml:space="preserve">w/deadline </w:t>
-      </w:r>
-      <w:r>
-        <w:t xml:space="preserve">of </w:t>
-      </w:r>
-      <w:r>
-        <w:t>twice Margin</w:t>
-      </w:r>
-    </w:p>
-    <w:p>
-      <w:pPr>
-        <w:pStyle w:val="ListParagraph"/>
-        <w:keepNext/>
-        <w:numPr>
-          <w:ilvl w:val="1"/>
-          <w:numId w:val="1"/>
-        </w:numPr>
-      </w:pPr>
-      <w:r>
-        <w:t xml:space="preserve">On tick of </w:t>
-      </w:r>
-      <w:proofErr w:type="spellStart"/>
-      <w:r>
-        <w:t>WaitReceive</w:t>
-      </w:r>
-      <w:r>
-        <w:t>Snapshot</w:t>
-      </w:r>
-      <w:proofErr w:type="spellEnd"/>
-      <w:r>
-        <w:t xml:space="preserve"> timer:</w:t>
-      </w:r>
-    </w:p>
-    <w:p>
-      <w:pPr>
-        <w:pStyle w:val="ListParagraph"/>
-        <w:keepNext/>
-        <w:numPr>
-          <w:ilvl w:val="2"/>
-          <w:numId w:val="1"/>
-        </w:numPr>
-      </w:pPr>
-      <w:r>
-        <w:t>Set state Disconnected</w:t>
+      <w:r>
+        <w:t xml:space="preserve">= </w:t>
       </w:r>
     </w:p>
     <w:sectPr>
@@ -1066,7 +861,7 @@
   <w:abstractNum w:abstractNumId="0">
     <w:nsid w:val="148434D1"/>
     <w:multiLevelType w:val="hybridMultilevel"/>
-    <w:tmpl w:val="25241EC0"/>
+    <w:tmpl w:val="74CE92EC"/>
     <w:lvl w:ilvl="0" w:tplc="80AE2620">
       <w:start w:val="571"/>
       <w:numFmt w:val="bullet"/>
@@ -1115,16 +910,16 @@
         <w:rFonts w:ascii="Symbol" w:hAnsi="Symbol" w:hint="default"/>
       </w:rPr>
     </w:lvl>
-    <w:lvl w:ilvl="4" w:tplc="04090003" w:tentative="1">
-      <w:start w:val="1"/>
-      <w:numFmt w:val="bullet"/>
-      <w:lvlText w:val="o"/>
+    <w:lvl w:ilvl="4" w:tplc="0409000B">
+      <w:start w:val="1"/>
+      <w:numFmt w:val="bullet"/>
+      <w:lvlText w:val=""/>
       <w:lvlJc w:val="left"/>
       <w:pPr>
         <w:ind w:left="3600" w:hanging="360"/>
       </w:pPr>
       <w:rPr>
-        <w:rFonts w:ascii="Courier New" w:hAnsi="Courier New" w:cs="Courier New" w:hint="default"/>
+        <w:rFonts w:ascii="Wingdings" w:hAnsi="Wingdings" w:hint="default"/>
       </w:rPr>
     </w:lvl>
     <w:lvl w:ilvl="5" w:tplc="04090005" w:tentative="1">
@@ -1390,6 +1185,119 @@
       </w:rPr>
     </w:lvl>
     <w:lvl w:ilvl="8" w:tplc="04090005" w:tentative="1">
+      <w:start w:val="1"/>
+      <w:numFmt w:val="bullet"/>
+      <w:lvlText w:val=""/>
+      <w:lvlJc w:val="left"/>
+      <w:pPr>
+        <w:ind w:left="6480" w:hanging="360"/>
+      </w:pPr>
+      <w:rPr>
+        <w:rFonts w:ascii="Wingdings" w:hAnsi="Wingdings" w:hint="default"/>
+      </w:rPr>
+    </w:lvl>
+  </w:abstractNum>
+  <w:abstractNum w:abstractNumId="3">
+    <w:nsid w:val="22BB27D8"/>
+    <w:multiLevelType w:val="multilevel"/>
+    <w:tmpl w:val="25241EC0"/>
+    <w:lvl w:ilvl="0">
+      <w:start w:val="571"/>
+      <w:numFmt w:val="bullet"/>
+      <w:lvlText w:val="-"/>
+      <w:lvlJc w:val="left"/>
+      <w:pPr>
+        <w:ind w:left="720" w:hanging="360"/>
+      </w:pPr>
+      <w:rPr>
+        <w:rFonts w:ascii="Calibri" w:eastAsiaTheme="minorHAnsi" w:hAnsi="Calibri" w:cstheme="minorBidi" w:hint="default"/>
+      </w:rPr>
+    </w:lvl>
+    <w:lvl w:ilvl="1">
+      <w:start w:val="1"/>
+      <w:numFmt w:val="bullet"/>
+      <w:lvlText w:val="o"/>
+      <w:lvlJc w:val="left"/>
+      <w:pPr>
+        <w:ind w:left="1440" w:hanging="360"/>
+      </w:pPr>
+      <w:rPr>
+        <w:rFonts w:ascii="Courier New" w:hAnsi="Courier New" w:cs="Courier New" w:hint="default"/>
+      </w:rPr>
+    </w:lvl>
+    <w:lvl w:ilvl="2">
+      <w:start w:val="1"/>
+      <w:numFmt w:val="bullet"/>
+      <w:lvlText w:val=""/>
+      <w:lvlJc w:val="left"/>
+      <w:pPr>
+        <w:ind w:left="2160" w:hanging="360"/>
+      </w:pPr>
+      <w:rPr>
+        <w:rFonts w:ascii="Wingdings" w:hAnsi="Wingdings" w:hint="default"/>
+      </w:rPr>
+    </w:lvl>
+    <w:lvl w:ilvl="3">
+      <w:start w:val="1"/>
+      <w:numFmt w:val="bullet"/>
+      <w:lvlText w:val=""/>
+      <w:lvlJc w:val="left"/>
+      <w:pPr>
+        <w:ind w:left="2880" w:hanging="360"/>
+      </w:pPr>
+      <w:rPr>
+        <w:rFonts w:ascii="Symbol" w:hAnsi="Symbol" w:hint="default"/>
+      </w:rPr>
+    </w:lvl>
+    <w:lvl w:ilvl="4">
+      <w:start w:val="1"/>
+      <w:numFmt w:val="bullet"/>
+      <w:lvlText w:val="o"/>
+      <w:lvlJc w:val="left"/>
+      <w:pPr>
+        <w:ind w:left="3600" w:hanging="360"/>
+      </w:pPr>
+      <w:rPr>
+        <w:rFonts w:ascii="Courier New" w:hAnsi="Courier New" w:cs="Courier New" w:hint="default"/>
+      </w:rPr>
+    </w:lvl>
+    <w:lvl w:ilvl="5">
+      <w:start w:val="1"/>
+      <w:numFmt w:val="bullet"/>
+      <w:lvlText w:val=""/>
+      <w:lvlJc w:val="left"/>
+      <w:pPr>
+        <w:ind w:left="4320" w:hanging="360"/>
+      </w:pPr>
+      <w:rPr>
+        <w:rFonts w:ascii="Wingdings" w:hAnsi="Wingdings" w:hint="default"/>
+      </w:rPr>
+    </w:lvl>
+    <w:lvl w:ilvl="6">
+      <w:start w:val="1"/>
+      <w:numFmt w:val="bullet"/>
+      <w:lvlText w:val=""/>
+      <w:lvlJc w:val="left"/>
+      <w:pPr>
+        <w:ind w:left="5040" w:hanging="360"/>
+      </w:pPr>
+      <w:rPr>
+        <w:rFonts w:ascii="Symbol" w:hAnsi="Symbol" w:hint="default"/>
+      </w:rPr>
+    </w:lvl>
+    <w:lvl w:ilvl="7">
+      <w:start w:val="1"/>
+      <w:numFmt w:val="bullet"/>
+      <w:lvlText w:val="o"/>
+      <w:lvlJc w:val="left"/>
+      <w:pPr>
+        <w:ind w:left="5760" w:hanging="360"/>
+      </w:pPr>
+      <w:rPr>
+        <w:rFonts w:ascii="Courier New" w:hAnsi="Courier New" w:cs="Courier New" w:hint="default"/>
+      </w:rPr>
+    </w:lvl>
+    <w:lvl w:ilvl="8">
       <w:start w:val="1"/>
       <w:numFmt w:val="bullet"/>
       <w:lvlText w:val=""/>
@@ -1410,6 +1318,9 @@
   </w:num>
   <w:num w:numId="3">
     <w:abstractNumId w:val="2"/>
+  </w:num>
+  <w:num w:numId="4">
+    <w:abstractNumId w:val="3"/>
   </w:num>
 </w:numbering>
 </file>
@@ -1846,6 +1757,16 @@
       <w:contextualSpacing/>
     </w:pPr>
   </w:style>
+  <w:style w:type="character" w:styleId="PlaceholderText">
+    <w:name w:val="Placeholder Text"/>
+    <w:basedOn w:val="DefaultParagraphFont"/>
+    <w:uiPriority w:val="99"/>
+    <w:semiHidden/>
+    <w:rsid w:val="00444E27"/>
+    <w:rPr>
+      <w:color w:val="808080"/>
+    </w:rPr>
+  </w:style>
 </w:styles>
 </file>
 
@@ -2108,4 +2029,16 @@
     </a:ext>
   </a:extLst>
 </a:theme>
+</file>
+
+<file path=customXml/item1.xml><?xml version="1.0" encoding="utf-8"?>
+<b:Sources xmlns:b="http://schemas.openxmlformats.org/officeDocument/2006/bibliography" xmlns="http://schemas.openxmlformats.org/officeDocument/2006/bibliography" SelectedStyle="\APASixthEditionOfficeOnline.xsl" StyleName="APA" Version="6"/>
+</file>
+
+<file path=customXml/itemProps1.xml><?xml version="1.0" encoding="utf-8"?>
+<ds:datastoreItem xmlns:ds="http://schemas.openxmlformats.org/officeDocument/2006/customXml" ds:itemID="{0F70D947-C4B5-4B0F-9DD1-F5FE5C2DCBE2}">
+  <ds:schemaRefs>
+    <ds:schemaRef ds:uri="http://schemas.openxmlformats.org/officeDocument/2006/bibliography"/>
+  </ds:schemaRefs>
+</ds:datastoreItem>
 </file>
</xml_diff>